<commit_message>
VA60_NDO: aggiunto due possibilità: 1. risposta a chi ci comunica guasti temporanei dell'attività o dei suoi impianti (es. manca acqua negli idranti), è responsabilità del titolare dell'attività trovare misure di mitigazione 2. risposta a chi ci comunica modifiche dell'attività non correttamente formalizzate (es. nuovo biocarburante nei distributori): le modifiche vanno comunicate ai sensi dell'art. 3 o 4 del 151, non con comunicazioni informali come ha fatto ENI.
</commit_message>
<xml_diff>
--- a/modelli/VA_valutazione atti/VA60_NDO.docx
+++ b/modelli/VA_valutazione atti/VA60_NDO.docx
@@ -413,7 +413,7 @@
     </w:tbl>
     <w:p>
       <w:pPr>
-        <w:pStyle w:val="TextBody"/>
+        <w:pStyle w:val="BodyText"/>
         <w:rPr/>
       </w:pPr>
       <w:r>
@@ -469,7 +469,6 @@
               <w:widowControl w:val="false"/>
               <w:rPr>
                 <w:b/>
-                <w:b/>
                 <w:bCs/>
               </w:rPr>
             </w:pPr>
@@ -710,7 +709,7 @@
     </w:tbl>
     <w:p>
       <w:pPr>
-        <w:pStyle w:val="TextBody"/>
+        <w:pStyle w:val="BodyText"/>
         <w:rPr/>
       </w:pPr>
       <w:r>
@@ -719,31 +718,182 @@
     </w:p>
     <w:p>
       <w:pPr>
-        <w:pStyle w:val="TextBody"/>
+        <w:pStyle w:val="BodyText"/>
         <w:rPr/>
       </w:pPr>
       <w:r>
         <w:rPr>
           <w:lang w:val="it-IT"/>
         </w:rPr>
-        <w:t>Questo Comando ha disposto l’archiviazione de</w:t>
-      </w:r>
-      <w:r>
-        <w:rPr>
-          <w:lang w:val="it-IT"/>
-        </w:rPr>
-        <w:t>gli atti</w:t>
-      </w:r>
-      <w:r>
-        <w:rPr>
-          <w:lang w:val="it-IT"/>
-        </w:rPr>
-        <w:t xml:space="preserve"> in oggetto, in quanto:</w:t>
+        <w:t>Questo Comando ha disposto l’archiviazione degli atti in oggetto, in quanto:</w:t>
       </w:r>
     </w:p>
     <w:p>
       <w:pPr>
-        <w:pStyle w:val="TextBody"/>
+        <w:pStyle w:val="BodyText"/>
+        <w:rPr/>
+      </w:pPr>
+      <w:r>
+        <w:fldChar w:fldCharType="begin">
+          <w:ffData>
+            <w:name w:val="Bookmark"/>
+            <w:enabled/>
+            <w:calcOnExit w:val="0"/>
+            <w:checkBox>
+              <w:sizeAuto/>
+            </w:checkBox>
+          </w:ffData>
+        </w:fldChar>
+      </w:r>
+      <w:r>
+        <w:rPr/>
+        <w:instrText xml:space="preserve"> FORMCHECKBOX </w:instrText>
+      </w:r>
+      <w:r>
+        <w:rPr/>
+        <w:fldChar w:fldCharType="separate"/>
+      </w:r>
+      <w:bookmarkStart w:id="0" w:name="Bookmark"/>
+      <w:bookmarkStart w:id="1" w:name="Bookmark"/>
+      <w:bookmarkEnd w:id="1"/>
+      <w:r>
+        <w:rPr/>
+      </w:r>
+      <w:r>
+        <w:rPr/>
+        <w:fldChar w:fldCharType="end"/>
+      </w:r>
+      <w:r>
+        <w:rPr>
+          <w:lang w:val="it-IT"/>
+        </w:rPr>
+        <w:t xml:space="preserve"> </w:t>
+      </w:r>
+      <w:r>
+        <w:rPr>
+          <w:rStyle w:val="DamodificareEG"/>
+        </w:rPr>
+        <w:t>[generica] le disposizioni regolamentari non prevedono parere da parte di questo Comando in tali casi;</w:t>
+      </w:r>
+    </w:p>
+    <w:p>
+      <w:pPr>
+        <w:pStyle w:val="BodyText"/>
+        <w:rPr>
+          <w:rStyle w:val="DamodificareEG"/>
+        </w:rPr>
+      </w:pPr>
+      <w:r>
+        <w:fldChar w:fldCharType="begin">
+          <w:ffData>
+            <w:name w:val="Copia Bookmark 3"/>
+            <w:enabled/>
+            <w:calcOnExit w:val="0"/>
+            <w:checkBox>
+              <w:sizeAuto/>
+            </w:checkBox>
+          </w:ffData>
+        </w:fldChar>
+      </w:r>
+      <w:r>
+        <w:rPr/>
+        <w:instrText xml:space="preserve"> FORMCHECKBOX </w:instrText>
+      </w:r>
+      <w:r>
+        <w:rPr/>
+        <w:fldChar w:fldCharType="separate"/>
+      </w:r>
+      <w:bookmarkStart w:id="2" w:name="Copia_Bookmark_3"/>
+      <w:bookmarkStart w:id="3" w:name="Copia_Bookmark_3"/>
+      <w:bookmarkEnd w:id="3"/>
+      <w:r>
+        <w:rPr/>
+      </w:r>
+      <w:r>
+        <w:rPr/>
+        <w:fldChar w:fldCharType="end"/>
+      </w:r>
+      <w:bookmarkStart w:id="4" w:name="Copia_Copia_Bookmark_3_1"/>
+      <w:bookmarkStart w:id="5" w:name="Copia_Bookmark_3"/>
+      <w:bookmarkEnd w:id="4"/>
+      <w:bookmarkEnd w:id="5"/>
+      <w:r>
+        <w:rPr>
+          <w:rStyle w:val="DamodificareEG"/>
+          <w:lang w:val="it-IT"/>
+        </w:rPr>
+        <w:t xml:space="preserve"> </w:t>
+      </w:r>
+      <w:r>
+        <w:rPr>
+          <w:rStyle w:val="DamodificareEG"/>
+        </w:rPr>
+        <w:t>[guasto temporaneo in attività] l’individuazione di misure compensative tese a mitigare l’eventuale temporaneo aggravio di rischio incendio resta a carico del responsabile dell’attività;</w:t>
+      </w:r>
+    </w:p>
+    <w:p>
+      <w:pPr>
+        <w:pStyle w:val="BodyText"/>
+        <w:rPr/>
+      </w:pPr>
+      <w:r>
+        <w:fldChar w:fldCharType="begin">
+          <w:ffData>
+            <w:name w:val="Copia Bookmark 1"/>
+            <w:enabled/>
+            <w:calcOnExit w:val="0"/>
+            <w:checkBox>
+              <w:sizeAuto/>
+            </w:checkBox>
+          </w:ffData>
+        </w:fldChar>
+      </w:r>
+      <w:r>
+        <w:rPr/>
+        <w:instrText xml:space="preserve"> FORMCHECKBOX </w:instrText>
+      </w:r>
+      <w:r>
+        <w:rPr/>
+        <w:fldChar w:fldCharType="separate"/>
+      </w:r>
+      <w:bookmarkStart w:id="6" w:name="Copia_Bookmark_1"/>
+      <w:bookmarkStart w:id="7" w:name="Copia_Bookmark_1"/>
+      <w:bookmarkEnd w:id="7"/>
+      <w:r>
+        <w:rPr/>
+      </w:r>
+      <w:r>
+        <w:rPr/>
+        <w:fldChar w:fldCharType="end"/>
+      </w:r>
+      <w:bookmarkStart w:id="8" w:name="Copia_Copia_Bookmark_1_1"/>
+      <w:bookmarkStart w:id="9" w:name="Copia_Bookmark_1"/>
+      <w:bookmarkEnd w:id="8"/>
+      <w:bookmarkEnd w:id="9"/>
+      <w:r>
+        <w:rPr>
+          <w:rStyle w:val="DamodificareEG"/>
+        </w:rPr>
+        <w:t xml:space="preserve"> [piccole manifestazioni] la valutazione da parte di questo Comando delle manifestazioni pubbliche è prevista </w:t>
+      </w:r>
+      <w:r>
+        <w:rPr>
+          <w:rStyle w:val="DamodificareEG"/>
+          <w:i/>
+          <w:iCs/>
+        </w:rPr>
+        <w:t>esclusivamente</w:t>
+      </w:r>
+      <w:r>
+        <w:rPr>
+          <w:rStyle w:val="DamodificareEG"/>
+        </w:rPr>
+        <w:t>:</w:t>
+      </w:r>
+    </w:p>
+    <w:p>
+      <w:pPr>
+        <w:pStyle w:val="BodyText"/>
         <w:numPr>
           <w:ilvl w:val="0"/>
           <w:numId w:val="1"/>
@@ -754,12 +904,26 @@
         <w:rPr>
           <w:rStyle w:val="DamodificareEG"/>
         </w:rPr>
-        <w:t>le disposizioni regolamentari non prevedono parere da parte di questo Comando in tali casi;</w:t>
+        <w:t xml:space="preserve">per attività di </w:t>
+      </w:r>
+      <w:r>
+        <w:rPr>
+          <w:rStyle w:val="DamodificareEG"/>
+          <w:i/>
+          <w:iCs/>
+        </w:rPr>
+        <w:t>pubblico spettacolo o intrattenimento</w:t>
+      </w:r>
+      <w:r>
+        <w:rPr>
+          <w:rStyle w:val="DamodificareEG"/>
+        </w:rPr>
+        <w:t xml:space="preserve"> aventi capienza &gt; 200 occupanti, in seno alla Commissione di vigilanza comunale o provinciale;</w:t>
       </w:r>
     </w:p>
     <w:p>
       <w:pPr>
-        <w:pStyle w:val="TextBody"/>
+        <w:pStyle w:val="BodyText"/>
         <w:numPr>
           <w:ilvl w:val="0"/>
           <w:numId w:val="1"/>
@@ -770,7 +934,7 @@
         <w:rPr>
           <w:rStyle w:val="DamodificareEG"/>
         </w:rPr>
-        <w:t xml:space="preserve">la valutazione da parte di questo Comando è prevista </w:t>
+        <w:t xml:space="preserve">per </w:t>
       </w:r>
       <w:r>
         <w:rPr>
@@ -778,29 +942,13 @@
           <w:i/>
           <w:iCs/>
         </w:rPr>
-        <w:t>esclusivamente</w:t>
+        <w:t>manifestazioni pubbliche</w:t>
       </w:r>
       <w:r>
         <w:rPr>
           <w:rStyle w:val="DamodificareEG"/>
         </w:rPr>
-        <w:t>:</w:t>
-      </w:r>
-    </w:p>
-    <w:p>
-      <w:pPr>
-        <w:pStyle w:val="TextBody"/>
-        <w:numPr>
-          <w:ilvl w:val="1"/>
-          <w:numId w:val="1"/>
-        </w:numPr>
-        <w:rPr/>
-      </w:pPr>
-      <w:r>
-        <w:rPr>
-          <w:rStyle w:val="DamodificareEG"/>
-        </w:rPr>
-        <w:t xml:space="preserve">per attività di </w:t>
+        <w:t xml:space="preserve"> che presentino </w:t>
       </w:r>
       <w:r>
         <w:rPr>
@@ -808,72 +956,134 @@
           <w:i/>
           <w:iCs/>
         </w:rPr>
-        <w:t>pubblico spettacolo o intrattenimento</w:t>
+        <w:t>peculiari condizioni di criticità</w:t>
       </w:r>
       <w:r>
         <w:rPr>
           <w:rStyle w:val="DamodificareEG"/>
         </w:rPr>
-        <w:t xml:space="preserve"> aventi capienza &gt; 200 occupanti, in seno alla Commissione di vigilanza comunale o provinciale;</w:t>
+        <w:t xml:space="preserve"> secondo Circolare Ministero dell’Interno n. 11001/1/110/(10) del 18 luglio 2018, in seno al Comitato ordine e sicurezza pubblica della Prefettura.</w:t>
       </w:r>
     </w:p>
     <w:p>
       <w:pPr>
-        <w:pStyle w:val="TextBody"/>
-        <w:numPr>
-          <w:ilvl w:val="1"/>
-          <w:numId w:val="1"/>
-        </w:numPr>
-        <w:rPr/>
-      </w:pPr>
+        <w:pStyle w:val="BodyText"/>
+        <w:rPr/>
+      </w:pPr>
+      <w:r>
+        <w:fldChar w:fldCharType="begin">
+          <w:ffData>
+            <w:name w:val="Copia Bookmark 2"/>
+            <w:enabled/>
+            <w:calcOnExit w:val="0"/>
+            <w:checkBox>
+              <w:sizeAuto/>
+            </w:checkBox>
+          </w:ffData>
+        </w:fldChar>
+      </w:r>
+      <w:r>
+        <w:rPr/>
+        <w:instrText xml:space="preserve"> FORMCHECKBOX </w:instrText>
+      </w:r>
+      <w:r>
+        <w:rPr/>
+        <w:fldChar w:fldCharType="separate"/>
+      </w:r>
+      <w:bookmarkStart w:id="10" w:name="Copia_Bookmark_2"/>
+      <w:bookmarkStart w:id="11" w:name="Copia_Bookmark_2"/>
+      <w:bookmarkEnd w:id="11"/>
+      <w:r>
+        <w:rPr/>
+      </w:r>
+      <w:r>
+        <w:rPr/>
+        <w:fldChar w:fldCharType="end"/>
+      </w:r>
+      <w:bookmarkStart w:id="12" w:name="Copia_Copia_Bookmark_2_1"/>
+      <w:bookmarkStart w:id="13" w:name="Copia_Bookmark_2"/>
+      <w:bookmarkEnd w:id="12"/>
+      <w:bookmarkEnd w:id="13"/>
       <w:r>
         <w:rPr>
           <w:rStyle w:val="DamodificareEG"/>
         </w:rPr>
-        <w:t xml:space="preserve">per </w:t>
-      </w:r>
-      <w:r>
-        <w:rPr>
-          <w:rStyle w:val="DamodificareEG"/>
-          <w:i/>
-          <w:iCs/>
-        </w:rPr>
-        <w:t>manifestazioni pubbliche</w:t>
-      </w:r>
-      <w:r>
-        <w:rPr>
-          <w:rStyle w:val="DamodificareEG"/>
-        </w:rPr>
-        <w:t xml:space="preserve"> che presentino </w:t>
-      </w:r>
-      <w:r>
-        <w:rPr>
-          <w:rStyle w:val="DamodificareEG"/>
-          <w:i/>
-          <w:iCs/>
-        </w:rPr>
-        <w:t>peculiari condizioni di criticità</w:t>
-      </w:r>
-      <w:r>
-        <w:rPr>
-          <w:rStyle w:val="DamodificareEG"/>
-        </w:rPr>
-        <w:t xml:space="preserve"> secondo Circolare Ministero dell’Interno n. 11001/1/110/(10) del 18 luglio 2018, in seno al Comitato ordine e sicurezza pubblica della Prefettura.</w:t>
+        <w:t xml:space="preserve"> [modifiche di attività soggette non correttamente formalizzate] la modifica dell’attività non è correttamente comunicata ai sensi del DPR 151/11. Infatti, a seguito di valutazione del rischio da parte del responsabile dell’attività, se la modifica è:</w:t>
       </w:r>
     </w:p>
     <w:p>
       <w:pPr>
-        <w:pStyle w:val="TextBody"/>
-        <w:rPr/>
-      </w:pPr>
-      <w:r>
-        <w:rPr/>
-        <w:t>Ciò non esclude che questo Comando possa comunque condurre controlli ispettivi ai sensi dell’art. 19 del decreto legislativo 139/2006 su quanto segnalato.</w:t>
+        <w:pStyle w:val="BodyText"/>
+        <w:numPr>
+          <w:ilvl w:val="0"/>
+          <w:numId w:val="2"/>
+        </w:numPr>
+        <w:rPr/>
+      </w:pPr>
+      <w:r>
+        <w:rPr>
+          <w:rStyle w:val="DamodificareEG"/>
+        </w:rPr>
+        <w:t>rilevante ai fini antincendio e comporta aggravio del rischio: deve essere presentato nuovo progetto (art. 3 DPR 151/11);</w:t>
       </w:r>
     </w:p>
     <w:p>
       <w:pPr>
-        <w:pStyle w:val="TextBody"/>
+        <w:pStyle w:val="BodyText"/>
+        <w:numPr>
+          <w:ilvl w:val="0"/>
+          <w:numId w:val="2"/>
+        </w:numPr>
+        <w:rPr/>
+      </w:pPr>
+      <w:r>
+        <w:rPr>
+          <w:rStyle w:val="DamodificareEG"/>
+        </w:rPr>
+        <w:t>rilevante ai fini antincendio e non comporta aggravio del rischio: deve essere presentata nuova SCIA (art. 4 DPR 151/11)</w:t>
+      </w:r>
+    </w:p>
+    <w:p>
+      <w:pPr>
+        <w:pStyle w:val="BodyText"/>
+        <w:numPr>
+          <w:ilvl w:val="0"/>
+          <w:numId w:val="2"/>
+        </w:numPr>
+        <w:rPr/>
+      </w:pPr>
+      <w:r>
+        <w:rPr>
+          <w:rStyle w:val="DamodificareEG"/>
+        </w:rPr>
+        <w:t xml:space="preserve">non rilevante ai fini antincendio (allegato IV DM 7/8/2012): la comunicazione </w:t>
+      </w:r>
+      <w:r>
+        <w:rPr>
+          <w:rStyle w:val="DamodificareEG"/>
+        </w:rPr>
+        <w:t>è</w:t>
+      </w:r>
+      <w:r>
+        <w:rPr>
+          <w:rStyle w:val="DamodificareEG"/>
+        </w:rPr>
+        <w:t xml:space="preserve"> allegata alla presentazione dell’attestazione di rinnovo periodico di conformità antincendio (art. 5 del DPR 151/11).</w:t>
+      </w:r>
+    </w:p>
+    <w:p>
+      <w:pPr>
+        <w:pStyle w:val="BodyText"/>
+        <w:rPr/>
+      </w:pPr>
+      <w:r>
+        <w:rPr/>
+        <w:t>Ciò non esclude che questo Comando possa comunque condurre controlli ispettivi ai sensi dell’art. 19 del decreto legislativo 139/2006 su quanto segnalato.</w:t>
+      </w:r>
+    </w:p>
+    <w:p>
+      <w:pPr>
+        <w:pStyle w:val="BodyText"/>
         <w:rPr/>
       </w:pPr>
       <w:r>
@@ -1118,7 +1328,7 @@
     </w:r>
     <w:r>
       <w:rPr/>
-      <w:t>1</w:t>
+      <w:t>2</w:t>
     </w:r>
     <w:r>
       <w:rPr/>
@@ -1142,7 +1352,7 @@
     </w:r>
     <w:r>
       <w:rPr/>
-      <w:t>1</w:t>
+      <w:t>2</w:t>
     </w:r>
     <w:r>
       <w:rPr/>
@@ -1320,6 +1530,143 @@
   <w:abstractNum w:abstractNumId="2">
     <w:lvl w:ilvl="0">
       <w:start w:val="1"/>
+      <w:numFmt w:val="bullet"/>
+      <w:lvlText w:val=""/>
+      <w:lvlJc w:val="left"/>
+      <w:pPr>
+        <w:tabs>
+          <w:tab w:val="num" w:pos="720"/>
+        </w:tabs>
+        <w:ind w:left="720" w:hanging="360"/>
+      </w:pPr>
+      <w:rPr>
+        <w:rFonts w:ascii="Symbol" w:hAnsi="Symbol" w:cs="Symbol" w:hint="default"/>
+      </w:rPr>
+    </w:lvl>
+    <w:lvl w:ilvl="1">
+      <w:start w:val="1"/>
+      <w:numFmt w:val="bullet"/>
+      <w:lvlText w:val="◦"/>
+      <w:lvlJc w:val="left"/>
+      <w:pPr>
+        <w:tabs>
+          <w:tab w:val="num" w:pos="1080"/>
+        </w:tabs>
+        <w:ind w:left="1080" w:hanging="360"/>
+      </w:pPr>
+      <w:rPr>
+        <w:rFonts w:ascii="OpenSymbol" w:hAnsi="OpenSymbol" w:cs="OpenSymbol" w:hint="default"/>
+      </w:rPr>
+    </w:lvl>
+    <w:lvl w:ilvl="2">
+      <w:start w:val="1"/>
+      <w:numFmt w:val="bullet"/>
+      <w:lvlText w:val="▪"/>
+      <w:lvlJc w:val="left"/>
+      <w:pPr>
+        <w:tabs>
+          <w:tab w:val="num" w:pos="1440"/>
+        </w:tabs>
+        <w:ind w:left="1440" w:hanging="360"/>
+      </w:pPr>
+      <w:rPr>
+        <w:rFonts w:ascii="OpenSymbol" w:hAnsi="OpenSymbol" w:cs="OpenSymbol" w:hint="default"/>
+      </w:rPr>
+    </w:lvl>
+    <w:lvl w:ilvl="3">
+      <w:start w:val="1"/>
+      <w:numFmt w:val="bullet"/>
+      <w:lvlText w:val=""/>
+      <w:lvlJc w:val="left"/>
+      <w:pPr>
+        <w:tabs>
+          <w:tab w:val="num" w:pos="1800"/>
+        </w:tabs>
+        <w:ind w:left="1800" w:hanging="360"/>
+      </w:pPr>
+      <w:rPr>
+        <w:rFonts w:ascii="Symbol" w:hAnsi="Symbol" w:cs="Symbol" w:hint="default"/>
+      </w:rPr>
+    </w:lvl>
+    <w:lvl w:ilvl="4">
+      <w:start w:val="1"/>
+      <w:numFmt w:val="bullet"/>
+      <w:lvlText w:val="◦"/>
+      <w:lvlJc w:val="left"/>
+      <w:pPr>
+        <w:tabs>
+          <w:tab w:val="num" w:pos="2160"/>
+        </w:tabs>
+        <w:ind w:left="2160" w:hanging="360"/>
+      </w:pPr>
+      <w:rPr>
+        <w:rFonts w:ascii="OpenSymbol" w:hAnsi="OpenSymbol" w:cs="OpenSymbol" w:hint="default"/>
+      </w:rPr>
+    </w:lvl>
+    <w:lvl w:ilvl="5">
+      <w:start w:val="1"/>
+      <w:numFmt w:val="bullet"/>
+      <w:lvlText w:val="▪"/>
+      <w:lvlJc w:val="left"/>
+      <w:pPr>
+        <w:tabs>
+          <w:tab w:val="num" w:pos="2520"/>
+        </w:tabs>
+        <w:ind w:left="2520" w:hanging="360"/>
+      </w:pPr>
+      <w:rPr>
+        <w:rFonts w:ascii="OpenSymbol" w:hAnsi="OpenSymbol" w:cs="OpenSymbol" w:hint="default"/>
+      </w:rPr>
+    </w:lvl>
+    <w:lvl w:ilvl="6">
+      <w:start w:val="1"/>
+      <w:numFmt w:val="bullet"/>
+      <w:lvlText w:val=""/>
+      <w:lvlJc w:val="left"/>
+      <w:pPr>
+        <w:tabs>
+          <w:tab w:val="num" w:pos="2880"/>
+        </w:tabs>
+        <w:ind w:left="2880" w:hanging="360"/>
+      </w:pPr>
+      <w:rPr>
+        <w:rFonts w:ascii="Symbol" w:hAnsi="Symbol" w:cs="Symbol" w:hint="default"/>
+      </w:rPr>
+    </w:lvl>
+    <w:lvl w:ilvl="7">
+      <w:start w:val="1"/>
+      <w:numFmt w:val="bullet"/>
+      <w:lvlText w:val="◦"/>
+      <w:lvlJc w:val="left"/>
+      <w:pPr>
+        <w:tabs>
+          <w:tab w:val="num" w:pos="3240"/>
+        </w:tabs>
+        <w:ind w:left="3240" w:hanging="360"/>
+      </w:pPr>
+      <w:rPr>
+        <w:rFonts w:ascii="OpenSymbol" w:hAnsi="OpenSymbol" w:cs="OpenSymbol" w:hint="default"/>
+      </w:rPr>
+    </w:lvl>
+    <w:lvl w:ilvl="8">
+      <w:start w:val="1"/>
+      <w:numFmt w:val="bullet"/>
+      <w:lvlText w:val="▪"/>
+      <w:lvlJc w:val="left"/>
+      <w:pPr>
+        <w:tabs>
+          <w:tab w:val="num" w:pos="3600"/>
+        </w:tabs>
+        <w:ind w:left="3600" w:hanging="360"/>
+      </w:pPr>
+      <w:rPr>
+        <w:rFonts w:ascii="OpenSymbol" w:hAnsi="OpenSymbol" w:cs="OpenSymbol" w:hint="default"/>
+      </w:rPr>
+    </w:lvl>
+  </w:abstractNum>
+  <w:abstractNum w:abstractNumId="3">
+    <w:lvl w:ilvl="0">
+      <w:start w:val="1"/>
       <w:numFmt w:val="none"/>
       <w:suff w:val="nothing"/>
       <w:lvlText w:val=""/>
@@ -1441,6 +1788,9 @@
   </w:num>
   <w:num w:numId="2">
     <w:abstractNumId w:val="2"/>
+  </w:num>
+  <w:num w:numId="3">
+    <w:abstractNumId w:val="3"/>
   </w:num>
 </w:numbering>
 </file>
@@ -1469,7 +1819,7 @@
     <w:pPr>
       <w:widowControl/>
       <w:suppressAutoHyphens w:val="true"/>
-      <w:overflowPunct w:val="true"/>
+      <w:overflowPunct w:val="false"/>
       <w:bidi w:val="0"/>
       <w:spacing w:before="0" w:after="0"/>
       <w:jc w:val="left"/>
@@ -1488,8 +1838,8 @@
     <w:qFormat/>
     <w:rPr/>
   </w:style>
-  <w:style w:type="character" w:styleId="CollegamentoInternet">
-    <w:name w:val="Collegamento Internet"/>
+  <w:style w:type="character" w:styleId="Hyperlink">
+    <w:name w:val="Hyperlink"/>
     <w:basedOn w:val="DefaultParagraphFont"/>
     <w:qFormat/>
     <w:rPr>
@@ -1512,10 +1862,17 @@
       <w:rFonts w:ascii="OpenSymbol" w:hAnsi="OpenSymbol" w:eastAsia="OpenSymbol" w:cs="OpenSymbol"/>
     </w:rPr>
   </w:style>
-  <w:style w:type="paragraph" w:styleId="Heading">
-    <w:name w:val="Heading"/>
+  <w:style w:type="character" w:styleId="Punti">
+    <w:name w:val="Punti"/>
+    <w:qFormat/>
+    <w:rPr>
+      <w:rFonts w:ascii="OpenSymbol" w:hAnsi="OpenSymbol" w:eastAsia="OpenSymbol" w:cs="OpenSymbol"/>
+    </w:rPr>
+  </w:style>
+  <w:style w:type="paragraph" w:styleId="Titolo">
+    <w:name w:val="Titolo"/>
     <w:basedOn w:val="Normal"/>
-    <w:next w:val="TextBody"/>
+    <w:next w:val="BodyText"/>
     <w:qFormat/>
     <w:pPr>
       <w:keepNext w:val="true"/>
@@ -1527,7 +1884,7 @@
       <w:szCs w:val="28"/>
     </w:rPr>
   </w:style>
-  <w:style w:type="paragraph" w:styleId="TextBody">
+  <w:style w:type="paragraph" w:styleId="BodyText">
     <w:name w:val="Body Text"/>
     <w:basedOn w:val="Normal"/>
     <w:pPr>
@@ -1538,7 +1895,7 @@
   </w:style>
   <w:style w:type="paragraph" w:styleId="List">
     <w:name w:val="List"/>
-    <w:basedOn w:val="TextBody"/>
+    <w:basedOn w:val="BodyText"/>
     <w:pPr/>
     <w:rPr>
       <w:rFonts w:cs="Lohit Devanagari"/>
@@ -1558,33 +1915,6 @@
       <w:iCs/>
       <w:sz w:val="24"/>
       <w:szCs w:val="24"/>
-    </w:rPr>
-  </w:style>
-  <w:style w:type="paragraph" w:styleId="Index">
-    <w:name w:val="Index"/>
-    <w:basedOn w:val="Normal"/>
-    <w:qFormat/>
-    <w:pPr>
-      <w:suppressLineNumbers/>
-    </w:pPr>
-    <w:rPr>
-      <w:rFonts w:cs="Lohit Devanagari"/>
-      <w:lang w:val="zxx" w:eastAsia="zxx" w:bidi="zxx"/>
-    </w:rPr>
-  </w:style>
-  <w:style w:type="paragraph" w:styleId="Titolo">
-    <w:name w:val="Titolo"/>
-    <w:basedOn w:val="Normal"/>
-    <w:next w:val="TextBody"/>
-    <w:qFormat/>
-    <w:pPr>
-      <w:keepNext w:val="true"/>
-      <w:spacing w:before="240" w:after="120"/>
-    </w:pPr>
-    <w:rPr>
-      <w:rFonts w:ascii="Liberation Sans" w:hAnsi="Liberation Sans" w:eastAsia="Noto Sans CJK SC" w:cs="Lohit Devanagari"/>
-      <w:sz w:val="28"/>
-      <w:szCs w:val="28"/>
     </w:rPr>
   </w:style>
   <w:style w:type="paragraph" w:styleId="Indice">
@@ -1625,20 +1955,6 @@
     <w:name w:val="Intestazione e piè di pagina"/>
     <w:basedOn w:val="Normal"/>
     <w:qFormat/>
-    <w:pPr>
-      <w:suppressLineNumbers/>
-      <w:tabs>
-        <w:tab w:val="clear" w:pos="709"/>
-        <w:tab w:val="center" w:pos="4819" w:leader="none"/>
-        <w:tab w:val="right" w:pos="9638" w:leader="none"/>
-      </w:tabs>
-    </w:pPr>
-    <w:rPr/>
-  </w:style>
-  <w:style w:type="paragraph" w:styleId="HeaderandFooter">
-    <w:name w:val="Header and Footer"/>
-    <w:basedOn w:val="Normal"/>
-    <w:qFormat/>
     <w:pPr/>
     <w:rPr/>
   </w:style>
@@ -1661,28 +1977,111 @@
     </w:pPr>
     <w:rPr/>
   </w:style>
-  <w:style w:type="paragraph" w:styleId="TableContents">
-    <w:name w:val="Table Contents"/>
-    <w:basedOn w:val="Normal"/>
-    <w:qFormat/>
-    <w:pPr>
-      <w:widowControl w:val="false"/>
-      <w:suppressLineNumbers/>
-    </w:pPr>
-    <w:rPr/>
-  </w:style>
-  <w:style w:type="paragraph" w:styleId="TableHeading">
-    <w:name w:val="Table Heading"/>
-    <w:basedOn w:val="TableContents"/>
-    <w:qFormat/>
-    <w:pPr>
-      <w:suppressLineNumbers/>
-      <w:jc w:val="center"/>
-    </w:pPr>
-    <w:rPr>
-      <w:b/>
-      <w:bCs/>
-    </w:rPr>
-  </w:style>
 </w:styles>
+</file>
+
+<file path=word/theme/theme1.xml><?xml version="1.0" encoding="utf-8"?>
+<a:theme xmlns:a="http://schemas.openxmlformats.org/drawingml/2006/main" xmlns:r="http://schemas.openxmlformats.org/officeDocument/2006/relationships" name="Office Theme">
+  <a:themeElements>
+    <a:clrScheme name="LibreOffice">
+      <a:dk1>
+        <a:srgbClr val="000000"/>
+      </a:dk1>
+      <a:lt1>
+        <a:srgbClr val="ffffff"/>
+      </a:lt1>
+      <a:dk2>
+        <a:srgbClr val="000000"/>
+      </a:dk2>
+      <a:lt2>
+        <a:srgbClr val="ffffff"/>
+      </a:lt2>
+      <a:accent1>
+        <a:srgbClr val="18a303"/>
+      </a:accent1>
+      <a:accent2>
+        <a:srgbClr val="0369a3"/>
+      </a:accent2>
+      <a:accent3>
+        <a:srgbClr val="a33e03"/>
+      </a:accent3>
+      <a:accent4>
+        <a:srgbClr val="8e03a3"/>
+      </a:accent4>
+      <a:accent5>
+        <a:srgbClr val="c99c00"/>
+      </a:accent5>
+      <a:accent6>
+        <a:srgbClr val="c9211e"/>
+      </a:accent6>
+      <a:hlink>
+        <a:srgbClr val="0000ee"/>
+      </a:hlink>
+      <a:folHlink>
+        <a:srgbClr val="551a8b"/>
+      </a:folHlink>
+    </a:clrScheme>
+    <a:fontScheme name="Office">
+      <a:majorFont>
+        <a:latin typeface="Arial" pitchFamily="0" charset="1"/>
+        <a:ea typeface="DejaVu Sans" pitchFamily="0" charset="1"/>
+        <a:cs typeface="DejaVu Sans" pitchFamily="0" charset="1"/>
+      </a:majorFont>
+      <a:minorFont>
+        <a:latin typeface="Arial" pitchFamily="0" charset="1"/>
+        <a:ea typeface="DejaVu Sans" pitchFamily="0" charset="1"/>
+        <a:cs typeface="DejaVu Sans" pitchFamily="0" charset="1"/>
+      </a:minorFont>
+    </a:fontScheme>
+    <a:fmtScheme>
+      <a:fillStyleLst>
+        <a:solidFill>
+          <a:schemeClr val="phClr"/>
+        </a:solidFill>
+        <a:solidFill>
+          <a:schemeClr val="phClr"/>
+        </a:solidFill>
+        <a:solidFill>
+          <a:schemeClr val="phClr"/>
+        </a:solidFill>
+      </a:fillStyleLst>
+      <a:lnStyleLst>
+        <a:ln w="6350" cap="flat" cmpd="sng" algn="ctr">
+          <a:prstDash val="solid"/>
+          <a:miter/>
+        </a:ln>
+        <a:ln w="6350" cap="flat" cmpd="sng" algn="ctr">
+          <a:prstDash val="solid"/>
+          <a:miter/>
+        </a:ln>
+        <a:ln w="6350" cap="flat" cmpd="sng" algn="ctr">
+          <a:prstDash val="solid"/>
+          <a:miter/>
+        </a:ln>
+      </a:lnStyleLst>
+      <a:effectStyleLst>
+        <a:effectStyle>
+          <a:effectLst/>
+        </a:effectStyle>
+        <a:effectStyle>
+          <a:effectLst/>
+        </a:effectStyle>
+        <a:effectStyle>
+          <a:effectLst/>
+        </a:effectStyle>
+      </a:effectStyleLst>
+      <a:bgFillStyleLst>
+        <a:solidFill>
+          <a:schemeClr val="phClr"/>
+        </a:solidFill>
+        <a:solidFill>
+          <a:schemeClr val="phClr"/>
+        </a:solidFill>
+        <a:solidFill>
+          <a:schemeClr val="phClr"/>
+        </a:solidFill>
+      </a:bgFillStyleLst>
+    </a:fmtScheme>
+  </a:themeElements>
+</a:theme>
 </file>
</xml_diff>